<commit_message>
fixed minor issues with instructions
</commit_message>
<xml_diff>
--- a/Installation.docx
+++ b/Installation.docx
@@ -237,8 +237,17 @@
           <w:rFonts w:ascii="Arial" w:eastAsia="Times New Roman" w:hAnsi="Arial" w:cs="Arial"/>
           <w:color w:val="222222"/>
         </w:rPr>
-        <w:t>Linux/MacOS</w:t>
-      </w:r>
+        <w:t>Linux/</w:t>
+      </w:r>
+      <w:proofErr w:type="spellStart"/>
+      <w:r>
+        <w:rPr>
+          <w:rFonts w:ascii="Arial" w:eastAsia="Times New Roman" w:hAnsi="Arial" w:cs="Arial"/>
+          <w:color w:val="222222"/>
+        </w:rPr>
+        <w:t>MacOS</w:t>
+      </w:r>
+      <w:proofErr w:type="spellEnd"/>
     </w:p>
     <w:p>
       <w:pPr>
@@ -258,32 +267,60 @@
           <w:rFonts w:ascii="Arial" w:eastAsia="Times New Roman" w:hAnsi="Arial" w:cs="Arial"/>
           <w:color w:val="222222"/>
         </w:rPr>
-        <w:t>start a terminal</w:t>
-      </w:r>
-    </w:p>
-    <w:p>
-      <w:pPr>
+        <w:t xml:space="preserve">add the anaconda/bin </w:t>
+      </w:r>
+      <w:proofErr w:type="spellStart"/>
+      <w:r>
+        <w:rPr>
+          <w:rFonts w:ascii="Arial" w:eastAsia="Times New Roman" w:hAnsi="Arial" w:cs="Arial"/>
+          <w:color w:val="222222"/>
+        </w:rPr>
+        <w:t>dir</w:t>
+      </w:r>
+      <w:proofErr w:type="spellEnd"/>
+      <w:r>
+        <w:rPr>
+          <w:rFonts w:ascii="Arial" w:eastAsia="Times New Roman" w:hAnsi="Arial" w:cs="Arial"/>
+          <w:color w:val="222222"/>
+        </w:rPr>
+        <w:t xml:space="preserve"> to your PATH:</w:t>
+      </w:r>
+    </w:p>
+    <w:p>
+      <w:pPr>
+        <w:pStyle w:val="ListParagraph"/>
+        <w:numPr>
+          <w:ilvl w:val="1"/>
+          <w:numId w:val="5"/>
+        </w:numPr>
         <w:shd w:val="clear" w:color="auto" w:fill="FFFFFF"/>
         <w:rPr>
           <w:rFonts w:ascii="Arial" w:eastAsia="Times New Roman" w:hAnsi="Arial" w:cs="Arial"/>
           <w:color w:val="222222"/>
         </w:rPr>
       </w:pPr>
-    </w:p>
-    <w:p>
-      <w:pPr>
-        <w:shd w:val="clear" w:color="auto" w:fill="FFFFFF"/>
-        <w:rPr>
-          <w:rFonts w:ascii="Arial" w:eastAsia="Times New Roman" w:hAnsi="Arial" w:cs="Arial"/>
-          <w:color w:val="222222"/>
-        </w:rPr>
-      </w:pPr>
-      <w:r>
-        <w:rPr>
-          <w:rFonts w:ascii="Arial" w:eastAsia="Times New Roman" w:hAnsi="Arial" w:cs="Arial"/>
-          <w:color w:val="222222"/>
-        </w:rPr>
-        <w:t>All:</w:t>
+      <w:r>
+        <w:rPr>
+          <w:rFonts w:ascii="Arial" w:eastAsia="Times New Roman" w:hAnsi="Arial" w:cs="Arial"/>
+          <w:color w:val="222222"/>
+        </w:rPr>
+        <w:t>export PATH=/path/to/anaconda3/</w:t>
+      </w:r>
+      <w:proofErr w:type="gramStart"/>
+      <w:r>
+        <w:rPr>
+          <w:rFonts w:ascii="Arial" w:eastAsia="Times New Roman" w:hAnsi="Arial" w:cs="Arial"/>
+          <w:color w:val="222222"/>
+        </w:rPr>
+        <w:t>bin:$</w:t>
+      </w:r>
+      <w:proofErr w:type="gramEnd"/>
+      <w:r>
+        <w:rPr>
+          <w:rFonts w:ascii="Arial" w:eastAsia="Times New Roman" w:hAnsi="Arial" w:cs="Arial"/>
+          <w:color w:val="222222"/>
+        </w:rPr>
+        <w:t>PATH</w:t>
       </w:r>
     </w:p>
     <w:p>
@@ -304,16 +341,32 @@
           <w:rFonts w:ascii="Arial" w:eastAsia="Times New Roman" w:hAnsi="Arial" w:cs="Arial"/>
           <w:color w:val="222222"/>
         </w:rPr>
-        <w:t xml:space="preserve">at prompt: </w:t>
-      </w:r>
-      <w:bookmarkStart w:id="0" w:name="_GoBack"/>
-      <w:bookmarkEnd w:id="0"/>
-      <w:r>
-        <w:rPr>
-          <w:rFonts w:ascii="Arial" w:eastAsia="Times New Roman" w:hAnsi="Arial" w:cs="Arial"/>
-          <w:color w:val="222222"/>
-        </w:rPr>
-        <w:t>cd to unzipped presentation</w:t>
+        <w:t>start a terminal</w:t>
+      </w:r>
+    </w:p>
+    <w:p>
+      <w:pPr>
+        <w:shd w:val="clear" w:color="auto" w:fill="FFFFFF"/>
+        <w:rPr>
+          <w:rFonts w:ascii="Arial" w:eastAsia="Times New Roman" w:hAnsi="Arial" w:cs="Arial"/>
+          <w:color w:val="222222"/>
+        </w:rPr>
+      </w:pPr>
+    </w:p>
+    <w:p>
+      <w:pPr>
+        <w:shd w:val="clear" w:color="auto" w:fill="FFFFFF"/>
+        <w:rPr>
+          <w:rFonts w:ascii="Arial" w:eastAsia="Times New Roman" w:hAnsi="Arial" w:cs="Arial"/>
+          <w:color w:val="222222"/>
+        </w:rPr>
+      </w:pPr>
+      <w:r>
+        <w:rPr>
+          <w:rFonts w:ascii="Arial" w:eastAsia="Times New Roman" w:hAnsi="Arial" w:cs="Arial"/>
+          <w:color w:val="222222"/>
+        </w:rPr>
+        <w:t>All:</w:t>
       </w:r>
     </w:p>
     <w:p>
@@ -334,8 +387,77 @@
           <w:rFonts w:ascii="Arial" w:eastAsia="Times New Roman" w:hAnsi="Arial" w:cs="Arial"/>
           <w:color w:val="222222"/>
         </w:rPr>
-        <w:t>type: jupyter notebook PythonBootcamp.ipynb</w:t>
-      </w:r>
+        <w:t xml:space="preserve">at prompt: </w:t>
+      </w:r>
+      <w:r>
+        <w:rPr>
+          <w:rFonts w:ascii="Arial" w:eastAsia="Times New Roman" w:hAnsi="Arial" w:cs="Arial"/>
+          <w:color w:val="222222"/>
+        </w:rPr>
+        <w:t>cd to unzipped presentation</w:t>
+      </w:r>
+      <w:bookmarkStart w:id="0" w:name="_GoBack"/>
+      <w:bookmarkEnd w:id="0"/>
+    </w:p>
+    <w:p>
+      <w:pPr>
+        <w:pStyle w:val="ListParagraph"/>
+        <w:numPr>
+          <w:ilvl w:val="0"/>
+          <w:numId w:val="5"/>
+        </w:numPr>
+        <w:shd w:val="clear" w:color="auto" w:fill="FFFFFF"/>
+        <w:rPr>
+          <w:rFonts w:ascii="Arial" w:eastAsia="Times New Roman" w:hAnsi="Arial" w:cs="Arial"/>
+          <w:color w:val="222222"/>
+        </w:rPr>
+      </w:pPr>
+      <w:r>
+        <w:rPr>
+          <w:rFonts w:ascii="Arial" w:eastAsia="Times New Roman" w:hAnsi="Arial" w:cs="Arial"/>
+          <w:color w:val="222222"/>
+        </w:rPr>
+        <w:t>type:</w:t>
+      </w:r>
+      <w:r>
+        <w:rPr>
+          <w:rFonts w:ascii="Arial" w:eastAsia="Times New Roman" w:hAnsi="Arial" w:cs="Arial"/>
+          <w:color w:val="222222"/>
+        </w:rPr>
+        <w:t xml:space="preserve"> </w:t>
+      </w:r>
+      <w:proofErr w:type="spellStart"/>
+      <w:r>
+        <w:rPr>
+          <w:rFonts w:ascii="Arial" w:eastAsia="Times New Roman" w:hAnsi="Arial" w:cs="Arial"/>
+          <w:color w:val="222222"/>
+        </w:rPr>
+        <w:t>jupyter</w:t>
+      </w:r>
+      <w:proofErr w:type="spellEnd"/>
+      <w:r>
+        <w:rPr>
+          <w:rFonts w:ascii="Arial" w:eastAsia="Times New Roman" w:hAnsi="Arial" w:cs="Arial"/>
+          <w:color w:val="222222"/>
+        </w:rPr>
+        <w:t xml:space="preserve"> notebook </w:t>
+      </w:r>
+      <w:proofErr w:type="spellStart"/>
+      <w:r>
+        <w:rPr>
+          <w:rFonts w:ascii="Arial" w:eastAsia="Times New Roman" w:hAnsi="Arial" w:cs="Arial"/>
+          <w:color w:val="222222"/>
+        </w:rPr>
+        <w:t>PythonNotebook</w:t>
+      </w:r>
+      <w:r>
+        <w:rPr>
+          <w:rFonts w:ascii="Arial" w:eastAsia="Times New Roman" w:hAnsi="Arial" w:cs="Arial"/>
+          <w:color w:val="222222"/>
+        </w:rPr>
+        <w:t>.ipynb</w:t>
+      </w:r>
+      <w:proofErr w:type="spellEnd"/>
     </w:p>
     <w:p>
       <w:pPr>
@@ -615,7 +737,7 @@
         <w:rFonts w:ascii="Arial" w:eastAsia="Times New Roman" w:hAnsi="Arial" w:cs="Arial" w:hint="default"/>
       </w:rPr>
     </w:lvl>
-    <w:lvl w:ilvl="1" w:tplc="04090003" w:tentative="1">
+    <w:lvl w:ilvl="1" w:tplc="04090003">
       <w:start w:val="1"/>
       <w:numFmt w:val="bullet"/>
       <w:lvlText w:val="o"/>

</xml_diff>